<commit_message>
update arduino works next db
</commit_message>
<xml_diff>
--- a/Test.docx
+++ b/Test.docx
@@ -212,8 +212,6 @@
           <w:szCs w:val="24"/>
         </w:rPr>
       </w:pPr>
-      <w:bookmarkStart w:id="0" w:name="_GoBack"/>
-      <w:bookmarkEnd w:id="0"/>
     </w:p>
     <w:tbl>
       <w:tblPr>
@@ -687,23 +685,7 @@
                 <w:sz w:val="24"/>
                 <w:szCs w:val="24"/>
               </w:rPr>
-              <w:t xml:space="preserve">The website will give users the option to select the </w:t>
-            </w:r>
-            <w:proofErr w:type="gramStart"/>
-            <w:r>
-              <w:rPr>
-                <w:sz w:val="24"/>
-                <w:szCs w:val="24"/>
-              </w:rPr>
-              <w:t>time period</w:t>
-            </w:r>
-            <w:proofErr w:type="gramEnd"/>
-            <w:r>
-              <w:rPr>
-                <w:sz w:val="24"/>
-                <w:szCs w:val="24"/>
-              </w:rPr>
-              <w:t xml:space="preserve"> they want to view the data on (such as a month, week, day)</w:t>
+              <w:t>The website will give users the option to select the time period they want to view the data on (such as a month, week, day)</w:t>
             </w:r>
           </w:p>
           <w:p>
@@ -930,23 +912,7 @@
                 <w:szCs w:val="24"/>
               </w:rPr>
               <w:lastRenderedPageBreak/>
-              <w:t xml:space="preserve">System </w:t>
-            </w:r>
-            <w:proofErr w:type="gramStart"/>
-            <w:r>
-              <w:rPr>
-                <w:sz w:val="24"/>
-                <w:szCs w:val="24"/>
-              </w:rPr>
-              <w:t>as a whole should</w:t>
-            </w:r>
-            <w:proofErr w:type="gramEnd"/>
-            <w:r>
-              <w:rPr>
-                <w:sz w:val="24"/>
-                <w:szCs w:val="24"/>
-              </w:rPr>
-              <w:t xml:space="preserve"> be available with as little interruption as possible</w:t>
+              <w:t>System as a whole should be available with as little interruption as possible</w:t>
             </w:r>
           </w:p>
           <w:p>
@@ -1061,10 +1027,6 @@
                 <w:numId w:val="3"/>
               </w:numPr>
               <w:jc w:val="both"/>
-              <w:rPr>
-                <w:sz w:val="24"/>
-                <w:szCs w:val="24"/>
-              </w:rPr>
             </w:pPr>
             <w:r>
               <w:rPr>
@@ -1073,11 +1035,8 @@
               </w:rPr>
               <w:t>Device has some functionality in place to ensure that data loss is minimal</w:t>
             </w:r>
-          </w:p>
-          <w:p>
-            <w:pPr>
-              <w:pStyle w:val="NormalWeb"/>
-            </w:pPr>
+            <w:bookmarkStart w:id="0" w:name="_GoBack"/>
+            <w:bookmarkEnd w:id="0"/>
           </w:p>
         </w:tc>
       </w:tr>

</xml_diff>